<commit_message>
modified:   Report/Finals/Introduction-to-Programming-II-project-log 3.docx 	deleted:    Report/Finals/~$troduction-to-Programming-II-project-log 2.docx 	deleted:    Report/Finals/~WRL0003.tmp 	modified:   tech-diversity-race.js
</commit_message>
<xml_diff>
--- a/Report/Finals/Introduction-to-Programming-II-project-log 3.docx
+++ b/Report/Finals/Introduction-to-Programming-II-project-log 3.docx
@@ -361,6 +361,156 @@
                 <w:t xml:space="preserve">(Tech Diversity: Gender). </w:t>
               </w:r>
             </w:ins>
+            <w:ins w:id="20" w:author="DARREN CHUA DONG SHENG" w:date="2023-09-17T23:18:00Z">
+              <w:r>
+                <w:t xml:space="preserve">For the pie chart, </w:t>
+              </w:r>
+            </w:ins>
+            <w:ins w:id="21" w:author="DARREN CHUA DONG SHENG" w:date="2023-09-17T23:53:00Z">
+              <w:r>
+                <w:t xml:space="preserve">three enhancements were implemented, the first is a dynamic animation that triggers upon switching companies, adjusting the pie slices to represent </w:t>
+              </w:r>
+            </w:ins>
+            <w:ins w:id="22" w:author="DARREN CHUA DONG SHENG" w:date="2023-09-17T23:54:00Z">
+              <w:r>
+                <w:t xml:space="preserve">the new percentages. The second is </w:t>
+              </w:r>
+            </w:ins>
+            <w:ins w:id="23" w:author="DARREN CHUA DONG SHENG" w:date="2023-09-17T23:23:00Z">
+              <w:r>
+                <w:t xml:space="preserve">a </w:t>
+              </w:r>
+            </w:ins>
+            <w:ins w:id="24" w:author="DARREN CHUA DONG SHENG" w:date="2023-09-17T23:44:00Z">
+              <w:r>
+                <w:t xml:space="preserve">3D </w:t>
+              </w:r>
+            </w:ins>
+            <w:ins w:id="25" w:author="DARREN CHUA DONG SHENG" w:date="2023-09-17T23:23:00Z">
+              <w:r>
+                <w:t xml:space="preserve">pop-up </w:t>
+              </w:r>
+            </w:ins>
+            <w:ins w:id="26" w:author="DARREN CHUA DONG SHENG" w:date="2023-09-17T23:24:00Z">
+              <w:r>
+                <w:t>animation</w:t>
+              </w:r>
+            </w:ins>
+            <w:ins w:id="27" w:author="DARREN CHUA DONG SHENG" w:date="2023-09-17T23:54:00Z">
+              <w:r>
+                <w:t xml:space="preserve"> triggered upon m</w:t>
+              </w:r>
+            </w:ins>
+            <w:ins w:id="28" w:author="DARREN CHUA DONG SHENG" w:date="2023-09-17T23:24:00Z">
+              <w:r>
+                <w:t>ouseover</w:t>
+              </w:r>
+            </w:ins>
+            <w:ins w:id="29" w:author="DARREN CHUA DONG SHENG" w:date="2023-09-17T23:44:00Z">
+              <w:r>
+                <w:t xml:space="preserve">, </w:t>
+              </w:r>
+            </w:ins>
+            <w:ins w:id="30" w:author="DARREN CHUA DONG SHENG" w:date="2023-09-17T23:54:00Z">
+              <w:r>
+                <w:t xml:space="preserve">which also enlarges the </w:t>
+              </w:r>
+            </w:ins>
+            <w:ins w:id="31" w:author="DARREN CHUA DONG SHENG" w:date="2023-09-17T23:44:00Z">
+              <w:r>
+                <w:t>legend of the corresponding category</w:t>
+              </w:r>
+            </w:ins>
+            <w:ins w:id="32" w:author="DARREN CHUA DONG SHENG" w:date="2023-09-17T23:24:00Z">
+              <w:r>
+                <w:t>.</w:t>
+              </w:r>
+            </w:ins>
+            <w:ins w:id="33" w:author="DARREN CHUA DONG SHENG" w:date="2023-09-17T23:44:00Z">
+              <w:r>
+                <w:t xml:space="preserve"> For the stacked bar chart, I have implemented </w:t>
+              </w:r>
+            </w:ins>
+            <w:ins w:id="34" w:author="DARREN CHUA DONG SHENG" w:date="2023-09-17T23:47:00Z">
+              <w:r>
+                <w:t xml:space="preserve">two </w:t>
+              </w:r>
+            </w:ins>
+            <w:ins w:id="35" w:author="DARREN CHUA DONG SHENG" w:date="2023-09-17T23:55:00Z">
+              <w:r>
+                <w:t>enhancements. The first is</w:t>
+              </w:r>
+            </w:ins>
+            <w:ins w:id="36" w:author="DARREN CHUA DONG SHENG" w:date="2023-09-17T23:47:00Z">
+              <w:r>
+                <w:t xml:space="preserve"> </w:t>
+              </w:r>
+            </w:ins>
+            <w:ins w:id="37" w:author="DARREN CHUA DONG SHENG" w:date="2023-09-17T23:44:00Z">
+              <w:r>
+                <w:t>a</w:t>
+              </w:r>
+            </w:ins>
+            <w:ins w:id="38" w:author="DARREN CHUA DONG SHENG" w:date="2023-09-17T23:55:00Z">
+              <w:r>
+                <w:t>n interactive</w:t>
+              </w:r>
+            </w:ins>
+            <w:ins w:id="39" w:author="DARREN CHUA DONG SHENG" w:date="2023-09-17T23:47:00Z">
+              <w:r>
+                <w:t xml:space="preserve"> </w:t>
+              </w:r>
+            </w:ins>
+            <w:ins w:id="40" w:author="DARREN CHUA DONG SHENG" w:date="2023-09-17T23:45:00Z">
+              <w:r>
+                <w:t>function</w:t>
+              </w:r>
+            </w:ins>
+            <w:ins w:id="41" w:author="DARREN CHUA DONG SHENG" w:date="2023-09-17T23:47:00Z">
+              <w:r>
+                <w:t xml:space="preserve"> </w:t>
+              </w:r>
+            </w:ins>
+            <w:ins w:id="42" w:author="DARREN CHUA DONG SHENG" w:date="2023-09-17T23:45:00Z">
+              <w:r>
+                <w:t xml:space="preserve">where the percentage will be displayed </w:t>
+              </w:r>
+            </w:ins>
+            <w:ins w:id="43" w:author="DARREN CHUA DONG SHENG" w:date="2023-09-17T23:47:00Z">
+              <w:r>
+                <w:t>upon mouseover</w:t>
+              </w:r>
+            </w:ins>
+            <w:ins w:id="44" w:author="DARREN CHUA DONG SHENG" w:date="2023-09-17T23:55:00Z">
+              <w:r>
+                <w:t>. The second is</w:t>
+              </w:r>
+            </w:ins>
+            <w:ins w:id="45" w:author="DARREN CHUA DONG SHENG" w:date="2023-09-17T23:47:00Z">
+              <w:r>
+                <w:t xml:space="preserve"> </w:t>
+              </w:r>
+            </w:ins>
+            <w:ins w:id="46" w:author="DARREN CHUA DONG SHENG" w:date="2023-09-17T23:48:00Z">
+              <w:r>
+                <w:t>a starting animation where the bar will gradually fill up to a total of 100%</w:t>
+              </w:r>
+            </w:ins>
+            <w:ins w:id="47" w:author="DARREN CHUA DONG SHENG" w:date="2023-09-17T23:47:00Z">
+              <w:r>
+                <w:t>,</w:t>
+              </w:r>
+            </w:ins>
+            <w:ins w:id="48" w:author="DARREN CHUA DONG SHENG" w:date="2023-09-18T00:10:00Z">
+              <w:r>
+                <w:t xml:space="preserve"> I had also done some basic stability testing using the “performance” tab</w:t>
+              </w:r>
+            </w:ins>
+            <w:ins w:id="49" w:author="DARREN CHUA DONG SHENG" w:date="2023-09-18T00:11:00Z">
+              <w:r>
+                <w:t xml:space="preserve"> to measure CPU and memory usage, which most of the visualisations did not show signs of resource overutilisation.</w:t>
+              </w:r>
+            </w:ins>
           </w:p>
         </w:tc>
       </w:tr>
@@ -391,7 +541,7 @@
               <w:pStyle w:val="Body"/>
               <w:rPr>
                 <w:lang w:val="en-SG"/>
-                <w:rPrChange w:id="20" w:author="DARREN CHUA DONG SHENG" w:date="2023-09-17T23:04:00Z">
+                <w:rPrChange w:id="50" w:author="DARREN CHUA DONG SHENG" w:date="2023-09-17T23:04:00Z">
                   <w:rPr/>
                 </w:rPrChange>
               </w:rPr>
@@ -403,7 +553,7 @@
                 <w:sz w:val="28"/>
                 <w:szCs w:val="28"/>
                 <w:lang w:val="en-SG"/>
-                <w:rPrChange w:id="21" w:author="DARREN CHUA DONG SHENG" w:date="2023-09-17T23:04:00Z">
+                <w:rPrChange w:id="51" w:author="DARREN CHUA DONG SHENG" w:date="2023-09-17T23:04:00Z">
                   <w:rPr>
                     <w:b/>
                     <w:bCs/>
@@ -439,7 +589,126 @@
               <w:right w:w="80" w:type="dxa"/>
             </w:tcMar>
           </w:tcPr>
-          <w:p/>
+          <w:p>
+            <w:ins w:id="52" w:author="DARREN CHUA DONG SHENG" w:date="2023-09-17T23:48:00Z">
+              <w:r>
+                <w:t xml:space="preserve">I had many problems while attempting to implement </w:t>
+              </w:r>
+            </w:ins>
+            <w:ins w:id="53" w:author="DARREN CHUA DONG SHENG" w:date="2023-09-17T23:52:00Z">
+              <w:r>
+                <w:t xml:space="preserve">the </w:t>
+              </w:r>
+            </w:ins>
+            <w:ins w:id="54" w:author="DARREN CHUA DONG SHENG" w:date="2023-09-17T23:56:00Z">
+              <w:r>
+                <w:t>dynamic animation</w:t>
+              </w:r>
+            </w:ins>
+            <w:ins w:id="55" w:author="DARREN CHUA DONG SHENG" w:date="2023-09-18T00:07:00Z">
+              <w:r>
+                <w:t xml:space="preserve">. I </w:t>
+              </w:r>
+            </w:ins>
+            <w:ins w:id="56" w:author="DARREN CHUA DONG SHENG" w:date="2023-09-17T23:59:00Z">
+              <w:r>
+                <w:t>had many issues attempting to re</w:t>
+              </w:r>
+            </w:ins>
+            <w:ins w:id="57" w:author="DARREN CHUA DONG SHENG" w:date="2023-09-18T00:00:00Z">
+              <w:r>
+                <w:t>fer t</w:t>
+              </w:r>
+            </w:ins>
+            <w:ins w:id="58" w:author="DARREN CHUA DONG SHENG" w:date="2023-09-18T00:01:00Z">
+              <w:r>
+                <w:t xml:space="preserve">o </w:t>
+              </w:r>
+            </w:ins>
+            <w:ins w:id="59" w:author="DARREN CHUA DONG SHENG" w:date="2023-09-18T00:07:00Z">
+              <w:r>
+                <w:t xml:space="preserve">the </w:t>
+              </w:r>
+            </w:ins>
+            <w:proofErr w:type="spellStart"/>
+            <w:ins w:id="60" w:author="DARREN CHUA DONG SHENG" w:date="2023-09-18T00:01:00Z">
+              <w:r>
+                <w:t>TechDiversityRace</w:t>
+              </w:r>
+            </w:ins>
+            <w:proofErr w:type="spellEnd"/>
+            <w:ins w:id="61" w:author="DARREN CHUA DONG SHENG" w:date="2023-09-18T00:03:00Z">
+              <w:r>
+                <w:t xml:space="preserve"> instance, where</w:t>
+              </w:r>
+            </w:ins>
+            <w:ins w:id="62" w:author="DARREN CHUA DONG SHENG" w:date="2023-09-18T00:08:00Z">
+              <w:r>
+                <w:t xml:space="preserve"> </w:t>
+              </w:r>
+            </w:ins>
+            <w:ins w:id="63" w:author="DARREN CHUA DONG SHENG" w:date="2023-09-18T00:09:00Z">
+              <w:r>
+                <w:t xml:space="preserve">many of my variables with </w:t>
+              </w:r>
+            </w:ins>
+            <w:ins w:id="64" w:author="DARREN CHUA DONG SHENG" w:date="2023-09-18T00:12:00Z">
+              <w:r>
+                <w:t>“</w:t>
+              </w:r>
+            </w:ins>
+            <w:ins w:id="65" w:author="DARREN CHUA DONG SHENG" w:date="2023-09-18T00:09:00Z">
+              <w:r>
+                <w:t>this.</w:t>
+              </w:r>
+            </w:ins>
+            <w:ins w:id="66" w:author="DARREN CHUA DONG SHENG" w:date="2023-09-18T00:12:00Z">
+              <w:r>
+                <w:t>”</w:t>
+              </w:r>
+            </w:ins>
+            <w:ins w:id="67" w:author="DARREN CHUA DONG SHENG" w:date="2023-09-18T00:09:00Z">
+              <w:r>
+                <w:t xml:space="preserve"> </w:t>
+              </w:r>
+            </w:ins>
+            <w:ins w:id="68" w:author="DARREN CHUA DONG SHENG" w:date="2023-09-18T00:03:00Z">
+              <w:r>
+                <w:t>do not work properly</w:t>
+              </w:r>
+            </w:ins>
+            <w:ins w:id="69" w:author="DARREN CHUA DONG SHENG" w:date="2023-09-18T00:09:00Z">
+              <w:r>
+                <w:t xml:space="preserve">. Only after reading through the </w:t>
+              </w:r>
+              <w:r>
+                <w:t>JavaScript</w:t>
+              </w:r>
+              <w:r>
+                <w:t xml:space="preserve"> documentation, did I realise I required </w:t>
+              </w:r>
+            </w:ins>
+            <w:ins w:id="70" w:author="DARREN CHUA DONG SHENG" w:date="2023-09-18T00:12:00Z">
+              <w:r>
+                <w:t>“</w:t>
+              </w:r>
+            </w:ins>
+            <w:ins w:id="71" w:author="DARREN CHUA DONG SHENG" w:date="2023-09-18T00:09:00Z">
+              <w:r>
+                <w:t>self.</w:t>
+              </w:r>
+            </w:ins>
+            <w:ins w:id="72" w:author="DARREN CHUA DONG SHENG" w:date="2023-09-18T00:12:00Z">
+              <w:r>
+                <w:t>”</w:t>
+              </w:r>
+            </w:ins>
+            <w:ins w:id="73" w:author="DARREN CHUA DONG SHENG" w:date="2023-09-18T00:09:00Z">
+              <w:r>
+                <w:t xml:space="preserve"> instead to refer to the specific value I wanted.</w:t>
+              </w:r>
+            </w:ins>
+          </w:p>
         </w:tc>
       </w:tr>
       <w:tr>
@@ -469,7 +738,7 @@
               <w:pStyle w:val="Body"/>
               <w:rPr>
                 <w:lang w:val="en-SG"/>
-                <w:rPrChange w:id="22" w:author="DARREN CHUA DONG SHENG" w:date="2023-09-17T23:04:00Z">
+                <w:rPrChange w:id="74" w:author="DARREN CHUA DONG SHENG" w:date="2023-09-17T23:04:00Z">
                   <w:rPr/>
                 </w:rPrChange>
               </w:rPr>
@@ -481,7 +750,7 @@
                 <w:sz w:val="28"/>
                 <w:szCs w:val="28"/>
                 <w:lang w:val="en-SG"/>
-                <w:rPrChange w:id="23" w:author="DARREN CHUA DONG SHENG" w:date="2023-09-17T23:04:00Z">
+                <w:rPrChange w:id="75" w:author="DARREN CHUA DONG SHENG" w:date="2023-09-17T23:04:00Z">
                   <w:rPr>
                     <w:b/>
                     <w:bCs/>
@@ -517,7 +786,34 @@
               <w:right w:w="80" w:type="dxa"/>
             </w:tcMar>
           </w:tcPr>
-          <w:p/>
+          <w:p>
+            <w:ins w:id="76" w:author="DARREN CHUA DONG SHENG" w:date="2023-09-18T00:10:00Z">
+              <w:r>
+                <w:t xml:space="preserve">In the next few weeks, I am planning to add more comments </w:t>
+              </w:r>
+            </w:ins>
+            <w:ins w:id="77" w:author="DARREN CHUA DONG SHENG" w:date="2023-09-18T00:11:00Z">
+              <w:r>
+                <w:t>to</w:t>
+              </w:r>
+            </w:ins>
+            <w:ins w:id="78" w:author="DARREN CHUA DONG SHENG" w:date="2023-09-18T00:10:00Z">
+              <w:r>
+                <w:t xml:space="preserve"> my code, as well as t</w:t>
+              </w:r>
+            </w:ins>
+            <w:ins w:id="79" w:author="DARREN CHUA DONG SHENG" w:date="2023-09-18T00:12:00Z">
+              <w:r>
+                <w:t xml:space="preserve">o test my code extensively to ensure that it functions properly. And to debug the code if any issues </w:t>
+              </w:r>
+              <w:r>
+                <w:t>occur</w:t>
+              </w:r>
+              <w:r>
+                <w:t xml:space="preserve"> during testing.</w:t>
+              </w:r>
+            </w:ins>
+          </w:p>
         </w:tc>
       </w:tr>
       <w:tr>
@@ -547,7 +843,7 @@
               <w:pStyle w:val="Body"/>
               <w:rPr>
                 <w:lang w:val="en-SG"/>
-                <w:rPrChange w:id="24" w:author="DARREN CHUA DONG SHENG" w:date="2023-09-17T23:04:00Z">
+                <w:rPrChange w:id="80" w:author="DARREN CHUA DONG SHENG" w:date="2023-09-17T23:04:00Z">
                   <w:rPr/>
                 </w:rPrChange>
               </w:rPr>
@@ -559,7 +855,7 @@
                 <w:sz w:val="28"/>
                 <w:szCs w:val="28"/>
                 <w:lang w:val="en-SG"/>
-                <w:rPrChange w:id="25" w:author="DARREN CHUA DONG SHENG" w:date="2023-09-17T23:04:00Z">
+                <w:rPrChange w:id="81" w:author="DARREN CHUA DONG SHENG" w:date="2023-09-17T23:04:00Z">
                   <w:rPr>
                     <w:b/>
                     <w:bCs/>
@@ -577,7 +873,7 @@
                 <w:sz w:val="28"/>
                 <w:szCs w:val="28"/>
                 <w:lang w:val="en-SG"/>
-                <w:rPrChange w:id="26" w:author="DARREN CHUA DONG SHENG" w:date="2023-09-17T23:04:00Z">
+                <w:rPrChange w:id="82" w:author="DARREN CHUA DONG SHENG" w:date="2023-09-17T23:04:00Z">
                   <w:rPr>
                     <w:b/>
                     <w:bCs/>
@@ -595,7 +891,7 @@
                 <w:sz w:val="28"/>
                 <w:szCs w:val="28"/>
                 <w:lang w:val="en-SG"/>
-                <w:rPrChange w:id="27" w:author="DARREN CHUA DONG SHENG" w:date="2023-09-17T23:04:00Z">
+                <w:rPrChange w:id="83" w:author="DARREN CHUA DONG SHENG" w:date="2023-09-17T23:04:00Z">
                   <w:rPr>
                     <w:b/>
                     <w:bCs/>
@@ -631,7 +927,14 @@
               <w:right w:w="80" w:type="dxa"/>
             </w:tcMar>
           </w:tcPr>
-          <w:p/>
+          <w:p>
+            <w:ins w:id="84" w:author="DARREN CHUA DONG SHENG" w:date="2023-09-18T00:12:00Z">
+              <w:r>
+                <w:lastRenderedPageBreak/>
+                <w:t>I am currently on target to complete my project.</w:t>
+              </w:r>
+            </w:ins>
+          </w:p>
         </w:tc>
       </w:tr>
     </w:tbl>

</xml_diff>

<commit_message>
modified:   Report/Finals/Introduction-to-Programming-II-project-log 3.docx 	new file:   Report/Finals/Introduction-to-Programming-II-project-log 4.docx 	new file:   Report/Finals/Introduction-to-Programming-II-project-log.pdf 	new file:   Report/Finals/User Test Questions and Responses.xlsx 	modified:   climate-change.js 	modified:   extra-scripts/pie-chart.js 	modified:   food-data-UK.js 	modified:   pay-gap-1997-2017.js 	modified:   pay-gap-by-job-2017.js 	modified:   sg-debt.js 	modified:   tech-diversity-gender.js 	modified:   tech-diversity-race.js
</commit_message>
<xml_diff>
--- a/Report/Finals/Introduction-to-Programming-II-project-log 3.docx
+++ b/Report/Finals/Introduction-to-Programming-II-project-log 3.docx
@@ -592,120 +592,141 @@
           <w:p>
             <w:ins w:id="52" w:author="DARREN CHUA DONG SHENG" w:date="2023-09-17T23:48:00Z">
               <w:r>
-                <w:t xml:space="preserve">I had many problems while attempting to implement </w:t>
-              </w:r>
-            </w:ins>
-            <w:ins w:id="53" w:author="DARREN CHUA DONG SHENG" w:date="2023-09-17T23:52:00Z">
+                <w:t xml:space="preserve">I </w:t>
+              </w:r>
+            </w:ins>
+            <w:ins w:id="53" w:author="DARREN CHUA DONG SHENG" w:date="2023-09-18T03:27:00Z">
+              <w:r>
+                <w:t>encountered</w:t>
+              </w:r>
+            </w:ins>
+            <w:ins w:id="54" w:author="DARREN CHUA DONG SHENG" w:date="2023-09-17T23:48:00Z">
+              <w:r>
+                <w:t xml:space="preserve"> many problems while attempting to implement </w:t>
+              </w:r>
+            </w:ins>
+            <w:ins w:id="55" w:author="DARREN CHUA DONG SHENG" w:date="2023-09-17T23:52:00Z">
               <w:r>
                 <w:t xml:space="preserve">the </w:t>
               </w:r>
             </w:ins>
-            <w:ins w:id="54" w:author="DARREN CHUA DONG SHENG" w:date="2023-09-17T23:56:00Z">
+            <w:ins w:id="56" w:author="DARREN CHUA DONG SHENG" w:date="2023-09-17T23:56:00Z">
               <w:r>
                 <w:t>dynamic animation</w:t>
               </w:r>
             </w:ins>
-            <w:ins w:id="55" w:author="DARREN CHUA DONG SHENG" w:date="2023-09-18T00:07:00Z">
-              <w:r>
-                <w:t xml:space="preserve">. I </w:t>
-              </w:r>
-            </w:ins>
-            <w:ins w:id="56" w:author="DARREN CHUA DONG SHENG" w:date="2023-09-17T23:59:00Z">
-              <w:r>
-                <w:t>had many issues attempting to re</w:t>
-              </w:r>
-            </w:ins>
-            <w:ins w:id="57" w:author="DARREN CHUA DONG SHENG" w:date="2023-09-18T00:00:00Z">
-              <w:r>
-                <w:t>fer t</w:t>
-              </w:r>
-            </w:ins>
-            <w:ins w:id="58" w:author="DARREN CHUA DONG SHENG" w:date="2023-09-18T00:01:00Z">
-              <w:r>
-                <w:t xml:space="preserve">o </w:t>
-              </w:r>
-            </w:ins>
-            <w:ins w:id="59" w:author="DARREN CHUA DONG SHENG" w:date="2023-09-18T00:07:00Z">
-              <w:r>
-                <w:t xml:space="preserve">the </w:t>
-              </w:r>
-            </w:ins>
-            <w:proofErr w:type="spellStart"/>
-            <w:ins w:id="60" w:author="DARREN CHUA DONG SHENG" w:date="2023-09-18T00:01:00Z">
-              <w:r>
-                <w:t>TechDiversityRace</w:t>
-              </w:r>
-            </w:ins>
-            <w:proofErr w:type="spellEnd"/>
-            <w:ins w:id="61" w:author="DARREN CHUA DONG SHENG" w:date="2023-09-18T00:03:00Z">
-              <w:r>
-                <w:t xml:space="preserve"> instance, where</w:t>
-              </w:r>
-            </w:ins>
-            <w:ins w:id="62" w:author="DARREN CHUA DONG SHENG" w:date="2023-09-18T00:08:00Z">
+            <w:ins w:id="57" w:author="DARREN CHUA DONG SHENG" w:date="2023-09-18T03:27:00Z">
+              <w:r>
+                <w:t>, particularly in variable referencing within the “</w:t>
+              </w:r>
+              <w:proofErr w:type="spellStart"/>
+              <w:r>
+                <w:t>TechDiv</w:t>
+              </w:r>
+            </w:ins>
+            <w:ins w:id="58" w:author="DARREN CHUA DONG SHENG" w:date="2023-09-18T03:28:00Z">
+              <w:r>
+                <w:t>ersityRace</w:t>
+              </w:r>
+              <w:proofErr w:type="spellEnd"/>
+              <w:r>
+                <w:t xml:space="preserve">” instance. Initially, I mainly referenced </w:t>
+              </w:r>
+            </w:ins>
+            <w:ins w:id="59" w:author="DARREN CHUA DONG SHENG" w:date="2023-09-18T00:09:00Z">
+              <w:r>
+                <w:t xml:space="preserve">variables with </w:t>
+              </w:r>
+            </w:ins>
+            <w:ins w:id="60" w:author="DARREN CHUA DONG SHENG" w:date="2023-09-18T00:12:00Z">
+              <w:r>
+                <w:t>“</w:t>
+              </w:r>
+            </w:ins>
+            <w:ins w:id="61" w:author="DARREN CHUA DONG SHENG" w:date="2023-09-18T00:09:00Z">
+              <w:r>
+                <w:t>this.</w:t>
+              </w:r>
+            </w:ins>
+            <w:ins w:id="62" w:author="DARREN CHUA DONG SHENG" w:date="2023-09-18T00:12:00Z">
+              <w:r>
+                <w:t>”</w:t>
+              </w:r>
+            </w:ins>
+            <w:ins w:id="63" w:author="DARREN CHUA DONG SHENG" w:date="2023-09-18T00:09:00Z">
               <w:r>
                 <w:t xml:space="preserve"> </w:t>
               </w:r>
             </w:ins>
-            <w:ins w:id="63" w:author="DARREN CHUA DONG SHENG" w:date="2023-09-18T00:09:00Z">
-              <w:r>
-                <w:t xml:space="preserve">many of my variables with </w:t>
-              </w:r>
-            </w:ins>
-            <w:ins w:id="64" w:author="DARREN CHUA DONG SHENG" w:date="2023-09-18T00:12:00Z">
-              <w:r>
-                <w:t>“</w:t>
-              </w:r>
-            </w:ins>
-            <w:ins w:id="65" w:author="DARREN CHUA DONG SHENG" w:date="2023-09-18T00:09:00Z">
-              <w:r>
-                <w:t>this.</w:t>
-              </w:r>
-            </w:ins>
-            <w:ins w:id="66" w:author="DARREN CHUA DONG SHENG" w:date="2023-09-18T00:12:00Z">
+            <w:ins w:id="64" w:author="DARREN CHUA DONG SHENG" w:date="2023-09-18T03:28:00Z">
+              <w:r>
+                <w:t xml:space="preserve"> Keyword, which caused many issues. However</w:t>
+              </w:r>
+            </w:ins>
+            <w:ins w:id="65" w:author="DARREN CHUA DONG SHENG" w:date="2023-09-18T03:29:00Z">
+              <w:r>
+                <w:t>, it was o</w:t>
+              </w:r>
+            </w:ins>
+            <w:ins w:id="66" w:author="DARREN CHUA DONG SHENG" w:date="2023-09-18T00:09:00Z">
+              <w:r>
+                <w:t xml:space="preserve">nly after reading through the </w:t>
+              </w:r>
+              <w:r>
+                <w:t>JavaScript</w:t>
+              </w:r>
+              <w:r>
+                <w:t xml:space="preserve"> documentation</w:t>
+              </w:r>
+            </w:ins>
+            <w:ins w:id="67" w:author="DARREN CHUA DONG SHENG" w:date="2023-09-18T03:29:00Z">
+              <w:r>
+                <w:t>,</w:t>
+              </w:r>
+            </w:ins>
+            <w:ins w:id="68" w:author="DARREN CHUA DONG SHENG" w:date="2023-09-18T00:09:00Z">
+              <w:r>
+                <w:t xml:space="preserve"> I </w:t>
+              </w:r>
+            </w:ins>
+            <w:ins w:id="69" w:author="DARREN CHUA DONG SHENG" w:date="2023-09-18T03:29:00Z">
+              <w:r>
+                <w:t xml:space="preserve">discovered that I had to </w:t>
+              </w:r>
+            </w:ins>
+            <w:ins w:id="70" w:author="DARREN CHUA DONG SHENG" w:date="2023-09-18T03:30:00Z">
+              <w:r>
+                <w:t>use “</w:t>
+              </w:r>
+            </w:ins>
+            <w:ins w:id="71" w:author="DARREN CHUA DONG SHENG" w:date="2023-09-18T00:09:00Z">
+              <w:r>
+                <w:t>self.</w:t>
+              </w:r>
+            </w:ins>
+            <w:ins w:id="72" w:author="DARREN CHUA DONG SHENG" w:date="2023-09-18T00:12:00Z">
               <w:r>
                 <w:t>”</w:t>
               </w:r>
             </w:ins>
-            <w:ins w:id="67" w:author="DARREN CHUA DONG SHENG" w:date="2023-09-18T00:09:00Z">
-              <w:r>
-                <w:t xml:space="preserve"> </w:t>
-              </w:r>
-            </w:ins>
-            <w:ins w:id="68" w:author="DARREN CHUA DONG SHENG" w:date="2023-09-18T00:03:00Z">
-              <w:r>
-                <w:t>do not work properly</w:t>
-              </w:r>
-            </w:ins>
-            <w:ins w:id="69" w:author="DARREN CHUA DONG SHENG" w:date="2023-09-18T00:09:00Z">
-              <w:r>
-                <w:t xml:space="preserve">. Only after reading through the </w:t>
-              </w:r>
-              <w:r>
-                <w:t>JavaScript</w:t>
-              </w:r>
-              <w:r>
-                <w:t xml:space="preserve"> documentation, did I realise I required </w:t>
-              </w:r>
-            </w:ins>
-            <w:ins w:id="70" w:author="DARREN CHUA DONG SHENG" w:date="2023-09-18T00:12:00Z">
-              <w:r>
-                <w:t>“</w:t>
-              </w:r>
-            </w:ins>
-            <w:ins w:id="71" w:author="DARREN CHUA DONG SHENG" w:date="2023-09-18T00:09:00Z">
-              <w:r>
-                <w:t>self.</w:t>
-              </w:r>
-            </w:ins>
-            <w:ins w:id="72" w:author="DARREN CHUA DONG SHENG" w:date="2023-09-18T00:12:00Z">
-              <w:r>
-                <w:t>”</w:t>
-              </w:r>
-            </w:ins>
             <w:ins w:id="73" w:author="DARREN CHUA DONG SHENG" w:date="2023-09-18T00:09:00Z">
               <w:r>
-                <w:t xml:space="preserve"> instead to refer to the specific value I wanted.</w:t>
+                <w:t xml:space="preserve"> instead to refer to the specific value</w:t>
+              </w:r>
+            </w:ins>
+            <w:ins w:id="74" w:author="DARREN CHUA DONG SHENG" w:date="2023-09-18T03:30:00Z">
+              <w:r>
+                <w:t xml:space="preserve"> and variable</w:t>
+              </w:r>
+            </w:ins>
+            <w:ins w:id="75" w:author="DARREN CHUA DONG SHENG" w:date="2023-09-18T00:09:00Z">
+              <w:r>
+                <w:t xml:space="preserve"> I wanted.</w:t>
+              </w:r>
+            </w:ins>
+            <w:ins w:id="76" w:author="DARREN CHUA DONG SHENG" w:date="2023-09-18T03:30:00Z">
+              <w:r>
+                <w:t xml:space="preserve"> The problem was eventually solved and allowed me to proceed with the implementation of the animation.</w:t>
               </w:r>
             </w:ins>
           </w:p>
@@ -738,7 +759,7 @@
               <w:pStyle w:val="Body"/>
               <w:rPr>
                 <w:lang w:val="en-SG"/>
-                <w:rPrChange w:id="74" w:author="DARREN CHUA DONG SHENG" w:date="2023-09-17T23:04:00Z">
+                <w:rPrChange w:id="77" w:author="DARREN CHUA DONG SHENG" w:date="2023-09-17T23:04:00Z">
                   <w:rPr/>
                 </w:rPrChange>
               </w:rPr>
@@ -750,7 +771,7 @@
                 <w:sz w:val="28"/>
                 <w:szCs w:val="28"/>
                 <w:lang w:val="en-SG"/>
-                <w:rPrChange w:id="75" w:author="DARREN CHUA DONG SHENG" w:date="2023-09-17T23:04:00Z">
+                <w:rPrChange w:id="78" w:author="DARREN CHUA DONG SHENG" w:date="2023-09-17T23:04:00Z">
                   <w:rPr>
                     <w:b/>
                     <w:bCs/>
@@ -787,22 +808,22 @@
             </w:tcMar>
           </w:tcPr>
           <w:p>
-            <w:ins w:id="76" w:author="DARREN CHUA DONG SHENG" w:date="2023-09-18T00:10:00Z">
+            <w:ins w:id="79" w:author="DARREN CHUA DONG SHENG" w:date="2023-09-18T00:10:00Z">
               <w:r>
                 <w:t xml:space="preserve">In the next few weeks, I am planning to add more comments </w:t>
               </w:r>
             </w:ins>
-            <w:ins w:id="77" w:author="DARREN CHUA DONG SHENG" w:date="2023-09-18T00:11:00Z">
+            <w:ins w:id="80" w:author="DARREN CHUA DONG SHENG" w:date="2023-09-18T00:11:00Z">
               <w:r>
                 <w:t>to</w:t>
               </w:r>
             </w:ins>
-            <w:ins w:id="78" w:author="DARREN CHUA DONG SHENG" w:date="2023-09-18T00:10:00Z">
+            <w:ins w:id="81" w:author="DARREN CHUA DONG SHENG" w:date="2023-09-18T00:10:00Z">
               <w:r>
                 <w:t xml:space="preserve"> my code, as well as t</w:t>
               </w:r>
             </w:ins>
-            <w:ins w:id="79" w:author="DARREN CHUA DONG SHENG" w:date="2023-09-18T00:12:00Z">
+            <w:ins w:id="82" w:author="DARREN CHUA DONG SHENG" w:date="2023-09-18T00:12:00Z">
               <w:r>
                 <w:t xml:space="preserve">o test my code extensively to ensure that it functions properly. And to debug the code if any issues </w:t>
               </w:r>
@@ -843,7 +864,7 @@
               <w:pStyle w:val="Body"/>
               <w:rPr>
                 <w:lang w:val="en-SG"/>
-                <w:rPrChange w:id="80" w:author="DARREN CHUA DONG SHENG" w:date="2023-09-17T23:04:00Z">
+                <w:rPrChange w:id="83" w:author="DARREN CHUA DONG SHENG" w:date="2023-09-17T23:04:00Z">
                   <w:rPr/>
                 </w:rPrChange>
               </w:rPr>
@@ -855,7 +876,7 @@
                 <w:sz w:val="28"/>
                 <w:szCs w:val="28"/>
                 <w:lang w:val="en-SG"/>
-                <w:rPrChange w:id="81" w:author="DARREN CHUA DONG SHENG" w:date="2023-09-17T23:04:00Z">
+                <w:rPrChange w:id="84" w:author="DARREN CHUA DONG SHENG" w:date="2023-09-17T23:04:00Z">
                   <w:rPr>
                     <w:b/>
                     <w:bCs/>
@@ -873,7 +894,7 @@
                 <w:sz w:val="28"/>
                 <w:szCs w:val="28"/>
                 <w:lang w:val="en-SG"/>
-                <w:rPrChange w:id="82" w:author="DARREN CHUA DONG SHENG" w:date="2023-09-17T23:04:00Z">
+                <w:rPrChange w:id="85" w:author="DARREN CHUA DONG SHENG" w:date="2023-09-17T23:04:00Z">
                   <w:rPr>
                     <w:b/>
                     <w:bCs/>
@@ -891,7 +912,7 @@
                 <w:sz w:val="28"/>
                 <w:szCs w:val="28"/>
                 <w:lang w:val="en-SG"/>
-                <w:rPrChange w:id="83" w:author="DARREN CHUA DONG SHENG" w:date="2023-09-17T23:04:00Z">
+                <w:rPrChange w:id="86" w:author="DARREN CHUA DONG SHENG" w:date="2023-09-17T23:04:00Z">
                   <w:rPr>
                     <w:b/>
                     <w:bCs/>
@@ -928,7 +949,7 @@
             </w:tcMar>
           </w:tcPr>
           <w:p>
-            <w:ins w:id="84" w:author="DARREN CHUA DONG SHENG" w:date="2023-09-18T00:12:00Z">
+            <w:ins w:id="87" w:author="DARREN CHUA DONG SHENG" w:date="2023-09-18T00:12:00Z">
               <w:r>
                 <w:lastRenderedPageBreak/>
                 <w:t>I am currently on target to complete my project.</w:t>

</xml_diff>